<commit_message>
Temporary remove Miscellaneous notebooks
</commit_message>
<xml_diff>
--- a/iRONs questionnaire.docx
+++ b/iRONs questionnaire.docx
@@ -25,8 +25,6 @@
         </w:rPr>
         <w:t xml:space="preserve"> - </w:t>
       </w:r>
-      <w:bookmarkStart w:id="0" w:name="_GoBack"/>
-      <w:bookmarkEnd w:id="0"/>
       <w:proofErr w:type="spellStart"/>
       <w:r>
         <w:rPr>
@@ -103,14 +101,14 @@
           <w:numId w:val="2"/>
         </w:numPr>
       </w:pPr>
-      <w:proofErr w:type="gramStart"/>
-      <w:r>
-        <w:t>Text books</w:t>
-      </w:r>
-      <w:proofErr w:type="gramEnd"/>
+      <w:r>
+        <w:t>Textbooks</w:t>
+      </w:r>
       <w:r>
         <w:t xml:space="preserve"> </w:t>
       </w:r>
+      <w:bookmarkStart w:id="0" w:name="_GoBack"/>
+      <w:bookmarkEnd w:id="0"/>
     </w:p>
     <w:p>
       <w:pPr>
@@ -351,30 +349,412 @@
         <w:t xml:space="preserve">Trade-off and Pareto front </w:t>
       </w:r>
     </w:p>
+    <w:p/>
+    <w:p/>
+    <w:p/>
+    <w:p/>
+    <w:p/>
+    <w:p/>
+    <w:p/>
+    <w:p/>
+    <w:p/>
+    <w:p/>
+    <w:p/>
+    <w:p/>
+    <w:p/>
     <w:p>
       <w:pPr>
         <w:pBdr>
           <w:top w:val="single" w:sz="4" w:space="1" w:color="auto"/>
         </w:pBdr>
-        <w:rPr>
-          <w:u w:val="single"/>
-        </w:rPr>
+      </w:pPr>
+    </w:p>
+    <w:p>
+      <w:pPr>
+        <w:pBdr>
+          <w:bottom w:val="single" w:sz="6" w:space="1" w:color="auto"/>
+        </w:pBdr>
       </w:pPr>
       <w:r>
         <w:rPr>
           <w:b/>
           <w:bCs/>
         </w:rPr>
-        <w:t>BOTH BEFORE AND AFTER</w:t>
-      </w:r>
-      <w:r>
-        <w:t xml:space="preserve"> THE USE OF NOTEBOOKS:</w:t>
-      </w:r>
-      <w:r>
-        <w:rPr>
-          <w:u w:val="single"/>
-        </w:rPr>
+        <w:lastRenderedPageBreak/>
+        <w:t>Rainfall-runoff model calibration</w:t>
+      </w:r>
+    </w:p>
+    <w:p>
+      <w:pPr>
+        <w:pStyle w:val="ListParagraph"/>
+        <w:numPr>
+          <w:ilvl w:val="0"/>
+          <w:numId w:val="4"/>
+        </w:numPr>
+      </w:pPr>
+      <w:r>
+        <w:t>Does</w:t>
+      </w:r>
+      <w:r>
+        <w:t xml:space="preserve"> the influence of </w:t>
+      </w:r>
+      <w:r>
+        <w:t xml:space="preserve">a </w:t>
+      </w:r>
+      <w:r>
+        <w:t xml:space="preserve">given parameter on the </w:t>
+      </w:r>
+      <w:r>
+        <w:t xml:space="preserve">simulated </w:t>
+      </w:r>
+      <w:r>
+        <w:t xml:space="preserve">hydrograph depends on the value of </w:t>
+      </w:r>
+      <w:r>
+        <w:t xml:space="preserve">the </w:t>
+      </w:r>
+      <w:r>
+        <w:t>other parameters</w:t>
+      </w:r>
+      <w:r>
+        <w:t xml:space="preserve"> too</w:t>
+      </w:r>
+      <w:r>
+        <w:t>?</w:t>
+      </w:r>
+    </w:p>
+    <w:p>
+      <w:pPr>
+        <w:pStyle w:val="ListParagraph"/>
+        <w:numPr>
+          <w:ilvl w:val="2"/>
+          <w:numId w:val="4"/>
+        </w:numPr>
+      </w:pPr>
+      <w:r>
+        <w:t>Yes</w:t>
+      </w:r>
+    </w:p>
+    <w:p>
+      <w:pPr>
+        <w:pStyle w:val="ListParagraph"/>
+        <w:numPr>
+          <w:ilvl w:val="3"/>
+          <w:numId w:val="4"/>
+        </w:numPr>
+      </w:pPr>
+      <w:r>
+        <w:t>Give an example:</w:t>
+      </w:r>
+    </w:p>
+    <w:p>
+      <w:pPr>
+        <w:pStyle w:val="ListParagraph"/>
+        <w:numPr>
+          <w:ilvl w:val="2"/>
+          <w:numId w:val="4"/>
+        </w:numPr>
+      </w:pPr>
+      <w:r>
+        <w:t>No</w:t>
+      </w:r>
+    </w:p>
+    <w:p>
+      <w:pPr>
+        <w:pStyle w:val="ListParagraph"/>
+        <w:numPr>
+          <w:ilvl w:val="2"/>
+          <w:numId w:val="4"/>
+        </w:numPr>
+      </w:pPr>
+      <w:r>
+        <w:t>Not sure / I don’t know</w:t>
+      </w:r>
+    </w:p>
+    <w:p/>
+    <w:p>
+      <w:pPr>
+        <w:pStyle w:val="ListParagraph"/>
+        <w:numPr>
+          <w:ilvl w:val="0"/>
+          <w:numId w:val="4"/>
+        </w:numPr>
+      </w:pPr>
+      <w:r>
+        <w:t>What error</w:t>
+      </w:r>
+      <w:r>
+        <w:t>s</w:t>
+      </w:r>
+      <w:r>
+        <w:t xml:space="preserve"> ha</w:t>
+      </w:r>
+      <w:r>
+        <w:t>ve</w:t>
+      </w:r>
+      <w:r>
+        <w:t xml:space="preserve"> a stronger influence on the </w:t>
+      </w:r>
+      <w:r>
+        <w:t>Root-mean-square-error (</w:t>
+      </w:r>
+      <w:r>
+        <w:t>RMSE</w:t>
+      </w:r>
+      <w:r>
+        <w:t>) value</w:t>
+      </w:r>
+      <w:r>
+        <w:t>?</w:t>
+      </w:r>
+    </w:p>
+    <w:p>
+      <w:pPr>
+        <w:pStyle w:val="ListParagraph"/>
+        <w:numPr>
+          <w:ilvl w:val="2"/>
+          <w:numId w:val="4"/>
+        </w:numPr>
+      </w:pPr>
+      <w:r>
+        <w:t>Errors of high flow predictions</w:t>
+      </w:r>
+    </w:p>
+    <w:p>
+      <w:pPr>
+        <w:pStyle w:val="ListParagraph"/>
+        <w:numPr>
+          <w:ilvl w:val="2"/>
+          <w:numId w:val="4"/>
+        </w:numPr>
+      </w:pPr>
+      <w:r>
+        <w:t xml:space="preserve">Errors in the prediction </w:t>
+      </w:r>
+      <w:r>
+        <w:t>during prolonged</w:t>
+      </w:r>
+      <w:r>
         <w:t xml:space="preserve"> </w:t>
+      </w:r>
+      <w:r>
+        <w:t>rainfall events</w:t>
+      </w:r>
+    </w:p>
+    <w:p>
+      <w:pPr>
+        <w:pStyle w:val="ListParagraph"/>
+        <w:numPr>
+          <w:ilvl w:val="2"/>
+          <w:numId w:val="4"/>
+        </w:numPr>
+      </w:pPr>
+      <w:r>
+        <w:t>Not sure / I don’t know</w:t>
+      </w:r>
+    </w:p>
+    <w:p/>
+    <w:p>
+      <w:pPr>
+        <w:pStyle w:val="ListParagraph"/>
+        <w:numPr>
+          <w:ilvl w:val="0"/>
+          <w:numId w:val="4"/>
+        </w:numPr>
+      </w:pPr>
+      <w:r>
+        <w:t>Can we obtain a single optimal solution (set of parameters)</w:t>
+      </w:r>
+      <w:r>
+        <w:t xml:space="preserve"> in a</w:t>
+      </w:r>
+      <w:r>
+        <w:t xml:space="preserve"> </w:t>
+      </w:r>
+      <w:r>
+        <w:t>multi-objective calibration</w:t>
+      </w:r>
+      <w:r>
+        <w:t>?</w:t>
+      </w:r>
+    </w:p>
+    <w:p>
+      <w:pPr>
+        <w:pStyle w:val="ListParagraph"/>
+        <w:numPr>
+          <w:ilvl w:val="2"/>
+          <w:numId w:val="4"/>
+        </w:numPr>
+      </w:pPr>
+      <w:r>
+        <w:t>Yes</w:t>
+      </w:r>
+    </w:p>
+    <w:p>
+      <w:pPr>
+        <w:pStyle w:val="ListParagraph"/>
+        <w:numPr>
+          <w:ilvl w:val="3"/>
+          <w:numId w:val="4"/>
+        </w:numPr>
+      </w:pPr>
+      <w:r>
+        <w:t>Which one:</w:t>
+      </w:r>
+    </w:p>
+    <w:p>
+      <w:pPr>
+        <w:pStyle w:val="ListParagraph"/>
+        <w:numPr>
+          <w:ilvl w:val="2"/>
+          <w:numId w:val="4"/>
+        </w:numPr>
+      </w:pPr>
+      <w:r>
+        <w:t>No</w:t>
+      </w:r>
+    </w:p>
+    <w:p>
+      <w:pPr>
+        <w:pStyle w:val="ListParagraph"/>
+        <w:numPr>
+          <w:ilvl w:val="2"/>
+          <w:numId w:val="4"/>
+        </w:numPr>
+      </w:pPr>
+      <w:r>
+        <w:t>Not sure / I don’t know</w:t>
+      </w:r>
+    </w:p>
+    <w:p/>
+    <w:p>
+      <w:pPr>
+        <w:pStyle w:val="ListParagraph"/>
+        <w:numPr>
+          <w:ilvl w:val="0"/>
+          <w:numId w:val="4"/>
+        </w:numPr>
+      </w:pPr>
+      <w:r>
+        <w:t xml:space="preserve">Is the trade-off relationship between low flow </w:t>
+      </w:r>
+      <w:r>
+        <w:t xml:space="preserve">calibration </w:t>
+      </w:r>
+      <w:r>
+        <w:t xml:space="preserve">errors and high flow </w:t>
+      </w:r>
+      <w:r>
+        <w:t xml:space="preserve">calibration </w:t>
+      </w:r>
+      <w:r>
+        <w:t>errors the same every year?</w:t>
+      </w:r>
+    </w:p>
+    <w:p>
+      <w:pPr>
+        <w:pStyle w:val="ListParagraph"/>
+        <w:numPr>
+          <w:ilvl w:val="2"/>
+          <w:numId w:val="4"/>
+        </w:numPr>
+      </w:pPr>
+      <w:r>
+        <w:t>Yes</w:t>
+      </w:r>
+    </w:p>
+    <w:p>
+      <w:pPr>
+        <w:pStyle w:val="ListParagraph"/>
+        <w:numPr>
+          <w:ilvl w:val="2"/>
+          <w:numId w:val="4"/>
+        </w:numPr>
+      </w:pPr>
+      <w:r>
+        <w:t>No</w:t>
+      </w:r>
+    </w:p>
+    <w:p>
+      <w:pPr>
+        <w:pStyle w:val="ListParagraph"/>
+        <w:numPr>
+          <w:ilvl w:val="2"/>
+          <w:numId w:val="4"/>
+        </w:numPr>
+      </w:pPr>
+      <w:r>
+        <w:t>Not sure / I don’t know</w:t>
+      </w:r>
+    </w:p>
+    <w:p/>
+    <w:p>
+      <w:pPr>
+        <w:pStyle w:val="ListParagraph"/>
+        <w:numPr>
+          <w:ilvl w:val="0"/>
+          <w:numId w:val="4"/>
+        </w:numPr>
+      </w:pPr>
+      <w:r>
+        <w:t xml:space="preserve">How </w:t>
+      </w:r>
+      <w:r>
+        <w:t>c</w:t>
+      </w:r>
+      <w:r>
+        <w:t>ould you increase the robustness of the calibration</w:t>
+      </w:r>
+      <w:r>
+        <w:t xml:space="preserve"> results</w:t>
+      </w:r>
+      <w:r>
+        <w:t xml:space="preserve">, so the </w:t>
+      </w:r>
+      <w:r>
+        <w:t>optimal</w:t>
+      </w:r>
+      <w:r>
+        <w:t xml:space="preserve"> set of parameters is more likely to be valid for future years?</w:t>
+      </w:r>
+    </w:p>
+    <w:p>
+      <w:pPr>
+        <w:pStyle w:val="ListParagraph"/>
+        <w:numPr>
+          <w:ilvl w:val="2"/>
+          <w:numId w:val="4"/>
+        </w:numPr>
+      </w:pPr>
+      <w:r>
+        <w:t xml:space="preserve">By increasing the number of iterations </w:t>
+      </w:r>
+      <w:r>
+        <w:t>in the calibration process</w:t>
+      </w:r>
+    </w:p>
+    <w:p>
+      <w:pPr>
+        <w:pStyle w:val="ListParagraph"/>
+        <w:numPr>
+          <w:ilvl w:val="2"/>
+          <w:numId w:val="4"/>
+        </w:numPr>
+      </w:pPr>
+      <w:r>
+        <w:t xml:space="preserve">By increasing the number of years used for the calibration </w:t>
+      </w:r>
+    </w:p>
+    <w:p>
+      <w:pPr>
+        <w:pStyle w:val="ListParagraph"/>
+        <w:numPr>
+          <w:ilvl w:val="2"/>
+          <w:numId w:val="4"/>
+        </w:numPr>
+      </w:pPr>
+      <w:r>
+        <w:t>Not sure / I don’t know</w:t>
       </w:r>
     </w:p>
     <w:p>
@@ -389,22 +769,568 @@
           <w:b/>
           <w:bCs/>
         </w:rPr>
-        <w:t>Notebook 1: Introduction</w:t>
-      </w:r>
-    </w:p>
-    <w:p>
-      <w:pPr>
-        <w:pBdr>
-          <w:bottom w:val="single" w:sz="6" w:space="1" w:color="auto"/>
-        </w:pBdr>
-      </w:pPr>
-      <w:r>
+        <w:t>Operation of a reservoir system</w:t>
+      </w:r>
+    </w:p>
+    <w:p>
+      <w:pPr>
+        <w:pStyle w:val="ListParagraph"/>
+        <w:numPr>
+          <w:ilvl w:val="0"/>
+          <w:numId w:val="6"/>
+        </w:numPr>
+      </w:pPr>
+      <w:r>
+        <w:t xml:space="preserve">What is the main purpose of </w:t>
+      </w:r>
+      <w:r>
+        <w:t>a</w:t>
+      </w:r>
+      <w:r>
+        <w:t xml:space="preserve"> hedging </w:t>
+      </w:r>
+      <w:r>
+        <w:t>rule for</w:t>
+      </w:r>
+      <w:r>
+        <w:t xml:space="preserve"> reservoir operation?</w:t>
+      </w:r>
+    </w:p>
+    <w:p>
+      <w:pPr>
+        <w:pStyle w:val="ListParagraph"/>
+        <w:numPr>
+          <w:ilvl w:val="2"/>
+          <w:numId w:val="6"/>
+        </w:numPr>
+      </w:pPr>
+      <w:r>
+        <w:t>Reduce the probability of a severe water shortage</w:t>
+      </w:r>
+    </w:p>
+    <w:p>
+      <w:pPr>
+        <w:pStyle w:val="ListParagraph"/>
+        <w:numPr>
+          <w:ilvl w:val="2"/>
+          <w:numId w:val="6"/>
+        </w:numPr>
+      </w:pPr>
+      <w:r>
+        <w:t>Reduce the operation costs</w:t>
+      </w:r>
+    </w:p>
+    <w:p>
+      <w:pPr>
+        <w:pStyle w:val="ListParagraph"/>
+        <w:numPr>
+          <w:ilvl w:val="2"/>
+          <w:numId w:val="6"/>
+        </w:numPr>
+      </w:pPr>
+      <w:r>
+        <w:t>Reduce the river abstractions</w:t>
+      </w:r>
+    </w:p>
+    <w:p>
+      <w:pPr>
+        <w:pStyle w:val="ListParagraph"/>
+        <w:numPr>
+          <w:ilvl w:val="2"/>
+          <w:numId w:val="6"/>
+        </w:numPr>
+      </w:pPr>
+      <w:r>
+        <w:t>Not sure / I don’t know</w:t>
+      </w:r>
+    </w:p>
+    <w:p/>
+    <w:p/>
+    <w:p>
+      <w:pPr>
+        <w:pStyle w:val="ListParagraph"/>
+        <w:numPr>
+          <w:ilvl w:val="0"/>
+          <w:numId w:val="6"/>
+        </w:numPr>
+      </w:pPr>
+      <w:r>
+        <w:t xml:space="preserve">What is the optimal release policy of </w:t>
+      </w:r>
+      <w:r>
+        <w:t>a</w:t>
+      </w:r>
+      <w:r>
+        <w:t xml:space="preserve"> system </w:t>
+      </w:r>
+      <w:r>
+        <w:t>with two objectives: resource</w:t>
+      </w:r>
+      <w:r>
+        <w:t xml:space="preserve"> conservation </w:t>
+      </w:r>
+      <w:r>
+        <w:t xml:space="preserve">and </w:t>
+      </w:r>
+      <w:r>
+        <w:t>reliability of water supply</w:t>
+      </w:r>
+      <w:r>
+        <w:t>?</w:t>
+      </w:r>
+    </w:p>
+    <w:p>
+      <w:pPr>
+        <w:pStyle w:val="ListParagraph"/>
+        <w:numPr>
+          <w:ilvl w:val="2"/>
+          <w:numId w:val="6"/>
+        </w:numPr>
+      </w:pPr>
+      <w:r>
+        <w:lastRenderedPageBreak/>
+        <w:t>The policy that prioritizes the minimization of water supply deficits</w:t>
+      </w:r>
+    </w:p>
+    <w:p>
+      <w:pPr>
+        <w:pStyle w:val="ListParagraph"/>
+        <w:numPr>
+          <w:ilvl w:val="2"/>
+          <w:numId w:val="6"/>
+        </w:numPr>
+      </w:pPr>
+      <w:r>
+        <w:t xml:space="preserve">The policy that prioritizes the </w:t>
+      </w:r>
+      <w:r>
+        <w:t>maximization of the</w:t>
+      </w:r>
+      <w:r>
+        <w:t xml:space="preserve"> storage level</w:t>
+      </w:r>
+    </w:p>
+    <w:p>
+      <w:pPr>
+        <w:pStyle w:val="ListParagraph"/>
+        <w:numPr>
+          <w:ilvl w:val="2"/>
+          <w:numId w:val="6"/>
+        </w:numPr>
+      </w:pPr>
+      <w:r>
+        <w:t>There is not a single optimal solution</w:t>
+      </w:r>
+    </w:p>
+    <w:p>
+      <w:pPr>
+        <w:pStyle w:val="ListParagraph"/>
+        <w:numPr>
+          <w:ilvl w:val="2"/>
+          <w:numId w:val="6"/>
+        </w:numPr>
+      </w:pPr>
+      <w:r>
+        <w:t>Not sure / I don’t know</w:t>
+      </w:r>
+    </w:p>
+    <w:p>
+      <w:pPr>
         <w:rPr>
           <w:b/>
           <w:bCs/>
         </w:rPr>
-        <w:t xml:space="preserve">Notebook 2: </w:t>
-      </w:r>
+      </w:pPr>
+      <w:r>
+        <w:rPr>
+          <w:b/>
+          <w:bCs/>
+        </w:rPr>
+        <w:t>Decision making under uncertainty</w:t>
+      </w:r>
+    </w:p>
+    <w:p>
+      <w:pPr>
+        <w:pStyle w:val="ListParagraph"/>
+        <w:numPr>
+          <w:ilvl w:val="0"/>
+          <w:numId w:val="7"/>
+        </w:numPr>
+      </w:pPr>
+      <w:r>
+        <w:t>The weather forecast uncertainty increases with:</w:t>
+      </w:r>
+    </w:p>
+    <w:p>
+      <w:pPr>
+        <w:pStyle w:val="ListParagraph"/>
+        <w:numPr>
+          <w:ilvl w:val="2"/>
+          <w:numId w:val="7"/>
+        </w:numPr>
+      </w:pPr>
+      <w:r>
+        <w:t>The forecast lead-time</w:t>
+      </w:r>
+    </w:p>
+    <w:p>
+      <w:pPr>
+        <w:pStyle w:val="ListParagraph"/>
+        <w:numPr>
+          <w:ilvl w:val="2"/>
+          <w:numId w:val="7"/>
+        </w:numPr>
+      </w:pPr>
+      <w:r>
+        <w:t>Temperature</w:t>
+      </w:r>
+    </w:p>
+    <w:p>
+      <w:pPr>
+        <w:pStyle w:val="ListParagraph"/>
+        <w:numPr>
+          <w:ilvl w:val="2"/>
+          <w:numId w:val="7"/>
+        </w:numPr>
+      </w:pPr>
+      <w:r>
+        <w:t>Not sure / I don’t know</w:t>
+      </w:r>
+    </w:p>
+    <w:p>
+      <w:pPr>
+        <w:pStyle w:val="ListParagraph"/>
+        <w:numPr>
+          <w:ilvl w:val="0"/>
+          <w:numId w:val="7"/>
+        </w:numPr>
+      </w:pPr>
+      <w:r>
+        <w:t xml:space="preserve">What is ensemble </w:t>
+      </w:r>
+      <w:r>
+        <w:t>simulation</w:t>
+      </w:r>
+      <w:r>
+        <w:t>?</w:t>
+      </w:r>
+    </w:p>
+    <w:p>
+      <w:pPr>
+        <w:pStyle w:val="ListParagraph"/>
+        <w:numPr>
+          <w:ilvl w:val="2"/>
+          <w:numId w:val="7"/>
+        </w:numPr>
+      </w:pPr>
+      <w:r>
+        <w:t>The simulation of a set of equally probable input forecasts</w:t>
+      </w:r>
+    </w:p>
+    <w:p>
+      <w:pPr>
+        <w:pStyle w:val="ListParagraph"/>
+        <w:numPr>
+          <w:ilvl w:val="2"/>
+          <w:numId w:val="7"/>
+        </w:numPr>
+      </w:pPr>
+      <w:r>
+        <w:t xml:space="preserve">The simulation of the most probable forecast among a set of input forecasts </w:t>
+      </w:r>
+    </w:p>
+    <w:p>
+      <w:pPr>
+        <w:pStyle w:val="ListParagraph"/>
+        <w:numPr>
+          <w:ilvl w:val="2"/>
+          <w:numId w:val="7"/>
+        </w:numPr>
+      </w:pPr>
+      <w:r>
+        <w:t>Not sure / I don’t know</w:t>
+      </w:r>
+    </w:p>
+    <w:p/>
+    <w:p>
+      <w:pPr>
+        <w:pStyle w:val="ListParagraph"/>
+        <w:numPr>
+          <w:ilvl w:val="0"/>
+          <w:numId w:val="7"/>
+        </w:numPr>
+      </w:pPr>
+      <w:r>
+        <w:t>Does uncertainty vary along the Pareto front?</w:t>
+      </w:r>
+    </w:p>
+    <w:p>
+      <w:pPr>
+        <w:pStyle w:val="ListParagraph"/>
+        <w:numPr>
+          <w:ilvl w:val="2"/>
+          <w:numId w:val="7"/>
+        </w:numPr>
+      </w:pPr>
+      <w:r>
+        <w:t>Yes</w:t>
+      </w:r>
+    </w:p>
+    <w:p>
+      <w:pPr>
+        <w:pStyle w:val="ListParagraph"/>
+        <w:numPr>
+          <w:ilvl w:val="2"/>
+          <w:numId w:val="7"/>
+        </w:numPr>
+      </w:pPr>
+      <w:r>
+        <w:t>No</w:t>
+      </w:r>
+    </w:p>
+    <w:p>
+      <w:pPr>
+        <w:pStyle w:val="ListParagraph"/>
+        <w:numPr>
+          <w:ilvl w:val="2"/>
+          <w:numId w:val="7"/>
+        </w:numPr>
+      </w:pPr>
+      <w:r>
+        <w:t>Not sure / I don’t know</w:t>
+      </w:r>
+    </w:p>
+    <w:p/>
+    <w:p>
+      <w:pPr>
+        <w:pStyle w:val="ListParagraph"/>
+        <w:numPr>
+          <w:ilvl w:val="0"/>
+          <w:numId w:val="7"/>
+        </w:numPr>
+      </w:pPr>
+      <w:r>
+        <w:t xml:space="preserve">What is the optimal release </w:t>
+      </w:r>
+      <w:r>
+        <w:t>scheduling</w:t>
+      </w:r>
+      <w:r>
+        <w:t xml:space="preserve"> </w:t>
+      </w:r>
+      <w:r>
+        <w:t>for</w:t>
+      </w:r>
+      <w:r>
+        <w:t xml:space="preserve"> a </w:t>
+      </w:r>
+      <w:r>
+        <w:t xml:space="preserve">reservoir </w:t>
+      </w:r>
+      <w:r>
+        <w:t>system with two objectives: minimize operation costs and meet the water demand?</w:t>
+      </w:r>
+    </w:p>
+    <w:p>
+      <w:pPr>
+        <w:pStyle w:val="ListParagraph"/>
+        <w:numPr>
+          <w:ilvl w:val="2"/>
+          <w:numId w:val="7"/>
+        </w:numPr>
+      </w:pPr>
+      <w:r>
+        <w:t xml:space="preserve">The </w:t>
+      </w:r>
+      <w:r>
+        <w:t xml:space="preserve">scheduling </w:t>
+      </w:r>
+      <w:r>
+        <w:t>that prioritizes the minimization of water supply deficits</w:t>
+      </w:r>
+    </w:p>
+    <w:p>
+      <w:pPr>
+        <w:pStyle w:val="ListParagraph"/>
+        <w:numPr>
+          <w:ilvl w:val="2"/>
+          <w:numId w:val="7"/>
+        </w:numPr>
+      </w:pPr>
+      <w:r>
+        <w:t xml:space="preserve">The </w:t>
+      </w:r>
+      <w:r>
+        <w:t>scheduling</w:t>
+      </w:r>
+      <w:r>
+        <w:t xml:space="preserve"> that prioritizes the minimization of operation costs</w:t>
+      </w:r>
+    </w:p>
+    <w:p>
+      <w:pPr>
+        <w:pStyle w:val="ListParagraph"/>
+        <w:numPr>
+          <w:ilvl w:val="2"/>
+          <w:numId w:val="7"/>
+        </w:numPr>
+      </w:pPr>
+      <w:r>
+        <w:t xml:space="preserve">The scheduling that </w:t>
+      </w:r>
+      <w:r>
+        <w:t>balance</w:t>
+      </w:r>
+      <w:r>
+        <w:t>s</w:t>
+      </w:r>
+      <w:r>
+        <w:t xml:space="preserve"> both objectives</w:t>
+      </w:r>
+    </w:p>
+    <w:p>
+      <w:pPr>
+        <w:pStyle w:val="ListParagraph"/>
+        <w:numPr>
+          <w:ilvl w:val="2"/>
+          <w:numId w:val="7"/>
+        </w:numPr>
+      </w:pPr>
+      <w:r>
+        <w:t xml:space="preserve">There is not a single optimal </w:t>
+      </w:r>
+      <w:r>
+        <w:t>scheduling</w:t>
+      </w:r>
+    </w:p>
+    <w:p>
+      <w:pPr>
+        <w:pStyle w:val="ListParagraph"/>
+        <w:numPr>
+          <w:ilvl w:val="2"/>
+          <w:numId w:val="7"/>
+        </w:numPr>
+      </w:pPr>
+      <w:r>
+        <w:t>Not sure / I don’t know</w:t>
+      </w:r>
+    </w:p>
+    <w:p>
+      <w:pPr>
+        <w:pBdr>
+          <w:bottom w:val="single" w:sz="6" w:space="1" w:color="auto"/>
+        </w:pBdr>
+      </w:pPr>
+    </w:p>
+    <w:p>
+      <w:pPr>
+        <w:pBdr>
+          <w:bottom w:val="single" w:sz="6" w:space="1" w:color="auto"/>
+        </w:pBdr>
+      </w:pPr>
+    </w:p>
+    <w:p>
+      <w:pPr>
+        <w:pBdr>
+          <w:bottom w:val="single" w:sz="6" w:space="1" w:color="auto"/>
+        </w:pBdr>
+      </w:pPr>
+    </w:p>
+    <w:p>
+      <w:pPr>
+        <w:pBdr>
+          <w:bottom w:val="single" w:sz="6" w:space="1" w:color="auto"/>
+        </w:pBdr>
+      </w:pPr>
+    </w:p>
+    <w:p>
+      <w:pPr>
+        <w:pBdr>
+          <w:bottom w:val="single" w:sz="6" w:space="1" w:color="auto"/>
+        </w:pBdr>
+      </w:pPr>
+    </w:p>
+    <w:p>
+      <w:pPr>
+        <w:pBdr>
+          <w:bottom w:val="single" w:sz="6" w:space="1" w:color="auto"/>
+        </w:pBdr>
+      </w:pPr>
+    </w:p>
+    <w:p>
+      <w:pPr>
+        <w:pBdr>
+          <w:bottom w:val="single" w:sz="6" w:space="1" w:color="auto"/>
+        </w:pBdr>
+      </w:pPr>
+    </w:p>
+    <w:p>
+      <w:pPr>
+        <w:pBdr>
+          <w:bottom w:val="single" w:sz="6" w:space="1" w:color="auto"/>
+        </w:pBdr>
+      </w:pPr>
+    </w:p>
+    <w:p>
+      <w:pPr>
+        <w:pBdr>
+          <w:bottom w:val="single" w:sz="6" w:space="1" w:color="auto"/>
+        </w:pBdr>
+      </w:pPr>
+    </w:p>
+    <w:p>
+      <w:pPr>
+        <w:pBdr>
+          <w:bottom w:val="single" w:sz="6" w:space="1" w:color="auto"/>
+        </w:pBdr>
+      </w:pPr>
+    </w:p>
+    <w:p>
+      <w:pPr>
+        <w:pBdr>
+          <w:bottom w:val="single" w:sz="6" w:space="1" w:color="auto"/>
+        </w:pBdr>
+      </w:pPr>
+    </w:p>
+    <w:p>
+      <w:pPr>
+        <w:pBdr>
+          <w:bottom w:val="single" w:sz="6" w:space="1" w:color="auto"/>
+        </w:pBdr>
+      </w:pPr>
+    </w:p>
+    <w:p>
+      <w:pPr>
+        <w:rPr>
+          <w:b/>
+          <w:bCs/>
+        </w:rPr>
+      </w:pPr>
+      <w:r>
+        <w:rPr>
+          <w:b/>
+          <w:bCs/>
+        </w:rPr>
+        <w:lastRenderedPageBreak/>
+        <w:t xml:space="preserve">AFTER </w:t>
+      </w:r>
+      <w:r>
+        <w:t>THE USE OF NOTEBOOKS</w:t>
+      </w:r>
+      <w:r>
+        <w:rPr>
+          <w:b/>
+          <w:bCs/>
+        </w:rPr>
+        <w:t>:</w:t>
+      </w:r>
+    </w:p>
+    <w:p>
+      <w:pPr>
+        <w:pBdr>
+          <w:bottom w:val="single" w:sz="6" w:space="1" w:color="auto"/>
+        </w:pBdr>
+      </w:pPr>
       <w:r>
         <w:rPr>
           <w:b/>
@@ -422,39 +1348,7 @@
         </w:numPr>
       </w:pPr>
       <w:r>
-        <w:t>Does</w:t>
-      </w:r>
-      <w:r>
-        <w:t xml:space="preserve"> the influence of </w:t>
-      </w:r>
-      <w:r>
-        <w:t xml:space="preserve">a </w:t>
-      </w:r>
-      <w:proofErr w:type="gramStart"/>
-      <w:r>
-        <w:t>given</w:t>
-      </w:r>
-      <w:proofErr w:type="gramEnd"/>
-      <w:r>
-        <w:t xml:space="preserve"> parameter on the </w:t>
-      </w:r>
-      <w:r>
-        <w:t xml:space="preserve">simulated </w:t>
-      </w:r>
-      <w:r>
-        <w:t xml:space="preserve">hydrograph depends on the value of </w:t>
-      </w:r>
-      <w:r>
-        <w:t xml:space="preserve">the </w:t>
-      </w:r>
-      <w:r>
-        <w:t>other parameters</w:t>
-      </w:r>
-      <w:r>
-        <w:t xml:space="preserve"> too</w:t>
-      </w:r>
-      <w:r>
-        <w:t>?</w:t>
+        <w:t>Does the influence of a given parameter on the simulated hydrograph depends on the value of the other parameters too?</w:t>
       </w:r>
     </w:p>
     <w:p>
@@ -505,6 +1399,7 @@
         <w:t>Not sure / I don’t know</w:t>
       </w:r>
     </w:p>
+    <w:p/>
     <w:p>
       <w:pPr>
         <w:pStyle w:val="ListParagraph"/>
@@ -514,31 +1409,7 @@
         </w:numPr>
       </w:pPr>
       <w:r>
-        <w:t>What error</w:t>
-      </w:r>
-      <w:r>
-        <w:t>s</w:t>
-      </w:r>
-      <w:r>
-        <w:t xml:space="preserve"> ha</w:t>
-      </w:r>
-      <w:r>
-        <w:t>ve</w:t>
-      </w:r>
-      <w:r>
-        <w:t xml:space="preserve"> a stronger influence on the </w:t>
-      </w:r>
-      <w:r>
-        <w:t>Root-mean-square-error (</w:t>
-      </w:r>
-      <w:r>
-        <w:t>RMSE</w:t>
-      </w:r>
-      <w:r>
-        <w:t>) value</w:t>
-      </w:r>
-      <w:r>
-        <w:t>?</w:t>
+        <w:t>What errors have a stronger influence on the Root-mean-square-error (RMSE) value?</w:t>
       </w:r>
     </w:p>
     <w:p>
@@ -562,16 +1433,7 @@
         </w:numPr>
       </w:pPr>
       <w:r>
-        <w:t xml:space="preserve">Errors in the prediction </w:t>
-      </w:r>
-      <w:r>
-        <w:t>during prolonged</w:t>
-      </w:r>
-      <w:r>
-        <w:t xml:space="preserve"> </w:t>
-      </w:r>
-      <w:r>
-        <w:t>rainfall events</w:t>
+        <w:t>Errors in the prediction during prolonged rainfall events</w:t>
       </w:r>
     </w:p>
     <w:p>
@@ -586,6 +1448,7 @@
         <w:t>Not sure / I don’t know</w:t>
       </w:r>
     </w:p>
+    <w:p/>
     <w:p>
       <w:pPr>
         <w:pStyle w:val="ListParagraph"/>
@@ -595,13 +1458,7 @@
         </w:numPr>
       </w:pPr>
       <w:r>
-        <w:t>Can we obtain a single optimal solution (set of parameters)</w:t>
-      </w:r>
-      <w:r>
-        <w:t xml:space="preserve"> in a</w:t>
-      </w:r>
-      <w:r>
-        <w:t xml:space="preserve"> </w:t>
+        <w:t xml:space="preserve">Can we obtain a single optimal solution (set of parameters) in a </w:t>
       </w:r>
       <w:r>
         <w:t>multi-objective calibration</w:t>
@@ -658,6 +1515,7 @@
         <w:t>Not sure / I don’t know</w:t>
       </w:r>
     </w:p>
+    <w:p/>
     <w:p>
       <w:pPr>
         <w:pStyle w:val="ListParagraph"/>
@@ -667,20 +1525,7 @@
         </w:numPr>
       </w:pPr>
       <w:r>
-        <w:lastRenderedPageBreak/>
-        <w:t xml:space="preserve">Is the trade-off relationship between low flow </w:t>
-      </w:r>
-      <w:r>
-        <w:t xml:space="preserve">calibration </w:t>
-      </w:r>
-      <w:r>
-        <w:t xml:space="preserve">errors and high flow </w:t>
-      </w:r>
-      <w:r>
-        <w:t xml:space="preserve">calibration </w:t>
-      </w:r>
-      <w:r>
-        <w:t>errors the same every year?</w:t>
+        <w:t>Is the trade-off relationship between low flow calibration errors and high flow calibration errors the same every year?</w:t>
       </w:r>
     </w:p>
     <w:p>
@@ -719,6 +1564,7 @@
         <w:t>Not sure / I don’t know</w:t>
       </w:r>
     </w:p>
+    <w:p/>
     <w:p>
       <w:pPr>
         <w:pStyle w:val="ListParagraph"/>
@@ -728,25 +1574,7 @@
         </w:numPr>
       </w:pPr>
       <w:r>
-        <w:t xml:space="preserve">How </w:t>
-      </w:r>
-      <w:r>
-        <w:t>c</w:t>
-      </w:r>
-      <w:r>
-        <w:t>ould you increase the robustness of the calibration</w:t>
-      </w:r>
-      <w:r>
-        <w:t xml:space="preserve"> results</w:t>
-      </w:r>
-      <w:r>
-        <w:t xml:space="preserve">, so the </w:t>
-      </w:r>
-      <w:r>
-        <w:t>optimal</w:t>
-      </w:r>
-      <w:r>
-        <w:t xml:space="preserve"> set of parameters is more likely to be valid for future years?</w:t>
+        <w:t>How could you increase the robustness of the calibration results, so the optimal set of parameters is more likely to be valid for future years?</w:t>
       </w:r>
     </w:p>
     <w:p>
@@ -758,10 +1586,7 @@
         </w:numPr>
       </w:pPr>
       <w:r>
-        <w:t xml:space="preserve">By increasing the number of iterations </w:t>
-      </w:r>
-      <w:r>
-        <w:t>in the calibration process</w:t>
+        <w:t>By increasing the number of iterations in the calibration process</w:t>
       </w:r>
     </w:p>
     <w:p>
@@ -795,27 +1620,6 @@
           <w:bCs/>
         </w:rPr>
       </w:pPr>
-      <w:r>
-        <w:rPr>
-          <w:b/>
-          <w:bCs/>
-        </w:rPr>
-        <w:t xml:space="preserve">Notebook </w:t>
-      </w:r>
-      <w:r>
-        <w:rPr>
-          <w:b/>
-          <w:bCs/>
-        </w:rPr>
-        <w:t>3</w:t>
-      </w:r>
-      <w:r>
-        <w:rPr>
-          <w:b/>
-          <w:bCs/>
-        </w:rPr>
-        <w:t xml:space="preserve">: </w:t>
-      </w:r>
       <w:r>
         <w:rPr>
           <w:b/>
@@ -833,19 +1637,7 @@
         </w:numPr>
       </w:pPr>
       <w:r>
-        <w:t xml:space="preserve">What is the main purpose of </w:t>
-      </w:r>
-      <w:r>
-        <w:t>a</w:t>
-      </w:r>
-      <w:r>
-        <w:t xml:space="preserve"> hedging </w:t>
-      </w:r>
-      <w:r>
-        <w:t>rule for</w:t>
-      </w:r>
-      <w:r>
-        <w:t xml:space="preserve"> reservoir operation?</w:t>
+        <w:t>What is the main purpose of a hedging rule for reservoir operation?</w:t>
       </w:r>
     </w:p>
     <w:p>
@@ -896,6 +1688,8 @@
         <w:t>Not sure / I don’t know</w:t>
       </w:r>
     </w:p>
+    <w:p/>
+    <w:p/>
     <w:p>
       <w:pPr>
         <w:pStyle w:val="ListParagraph"/>
@@ -905,28 +1699,8 @@
         </w:numPr>
       </w:pPr>
       <w:r>
-        <w:t xml:space="preserve">What is the optimal release policy of </w:t>
-      </w:r>
-      <w:r>
-        <w:t>a</w:t>
-      </w:r>
-      <w:r>
-        <w:t xml:space="preserve"> system </w:t>
-      </w:r>
-      <w:r>
-        <w:t>with two objectives: resource</w:t>
-      </w:r>
-      <w:r>
-        <w:t xml:space="preserve"> conservation </w:t>
-      </w:r>
-      <w:r>
-        <w:t xml:space="preserve">and </w:t>
-      </w:r>
-      <w:r>
-        <w:t>reliability of water supply</w:t>
-      </w:r>
-      <w:r>
-        <w:t>?</w:t>
+        <w:lastRenderedPageBreak/>
+        <w:t>What is the optimal release policy of a system with two objectives: resource conservation and reliability of water supply?</w:t>
       </w:r>
     </w:p>
     <w:p>
@@ -950,13 +1724,7 @@
         </w:numPr>
       </w:pPr>
       <w:r>
-        <w:t xml:space="preserve">The policy that prioritizes the </w:t>
-      </w:r>
-      <w:r>
-        <w:t>maximization of the</w:t>
-      </w:r>
-      <w:r>
-        <w:t xml:space="preserve"> storage level</w:t>
+        <w:t>The policy that prioritizes the maximization of the storage level</w:t>
       </w:r>
     </w:p>
     <w:p>
@@ -995,7 +1763,7 @@
           <w:b/>
           <w:bCs/>
         </w:rPr>
-        <w:t>Notebook 4: Decision making under uncertainty</w:t>
+        <w:t>Decision making under uncertainty</w:t>
       </w:r>
     </w:p>
     <w:p>
@@ -1055,13 +1823,7 @@
         </w:numPr>
       </w:pPr>
       <w:r>
-        <w:t xml:space="preserve">What is ensemble </w:t>
-      </w:r>
-      <w:r>
-        <w:t>simulation</w:t>
-      </w:r>
-      <w:r>
-        <w:t>?</w:t>
+        <w:t>What is ensemble simulation?</w:t>
       </w:r>
     </w:p>
     <w:p>
@@ -1100,6 +1862,7 @@
         <w:t>Not sure / I don’t know</w:t>
       </w:r>
     </w:p>
+    <w:p/>
     <w:p>
       <w:pPr>
         <w:pStyle w:val="ListParagraph"/>
@@ -1148,6 +1911,7 @@
         <w:t>Not sure / I don’t know</w:t>
       </w:r>
     </w:p>
+    <w:p/>
     <w:p>
       <w:pPr>
         <w:pStyle w:val="ListParagraph"/>
@@ -1157,25 +1921,7 @@
         </w:numPr>
       </w:pPr>
       <w:r>
-        <w:t xml:space="preserve">What is the optimal release </w:t>
-      </w:r>
-      <w:r>
-        <w:t>scheduling</w:t>
-      </w:r>
-      <w:r>
-        <w:t xml:space="preserve"> </w:t>
-      </w:r>
-      <w:r>
-        <w:t>for</w:t>
-      </w:r>
-      <w:r>
-        <w:t xml:space="preserve"> a </w:t>
-      </w:r>
-      <w:r>
-        <w:t xml:space="preserve">reservoir </w:t>
-      </w:r>
-      <w:r>
-        <w:t>system with two objectives: minimize operation costs and meet the water demand?</w:t>
+        <w:t>What is the optimal release scheduling for a reservoir system with two objectives: minimize operation costs and meet the water demand?</w:t>
       </w:r>
     </w:p>
     <w:p>
@@ -1187,13 +1933,7 @@
         </w:numPr>
       </w:pPr>
       <w:r>
-        <w:t xml:space="preserve">The </w:t>
-      </w:r>
-      <w:r>
-        <w:t xml:space="preserve">scheduling </w:t>
-      </w:r>
-      <w:r>
-        <w:t>that prioritizes the minimization of water supply deficits</w:t>
+        <w:t>The scheduling that prioritizes the minimization of water supply deficits</w:t>
       </w:r>
     </w:p>
     <w:p>
@@ -1205,13 +1945,7 @@
         </w:numPr>
       </w:pPr>
       <w:r>
-        <w:t xml:space="preserve">The </w:t>
-      </w:r>
-      <w:r>
-        <w:t>scheduling</w:t>
-      </w:r>
-      <w:r>
-        <w:t xml:space="preserve"> that prioritizes the minimization of operation costs</w:t>
+        <w:t>The scheduling that prioritizes the minimization of operation costs</w:t>
       </w:r>
     </w:p>
     <w:p>
@@ -1223,16 +1957,7 @@
         </w:numPr>
       </w:pPr>
       <w:r>
-        <w:t xml:space="preserve">The scheduling that </w:t>
-      </w:r>
-      <w:r>
-        <w:t>balance</w:t>
-      </w:r>
-      <w:r>
-        <w:t>s</w:t>
-      </w:r>
-      <w:r>
-        <w:t xml:space="preserve"> both objectives</w:t>
+        <w:t>The scheduling that balances both objectives</w:t>
       </w:r>
     </w:p>
     <w:p>
@@ -1244,10 +1969,7 @@
         </w:numPr>
       </w:pPr>
       <w:r>
-        <w:t xml:space="preserve">There is not a single optimal </w:t>
-      </w:r>
-      <w:r>
-        <w:t>scheduling</w:t>
+        <w:t>There is not a single optimal scheduling</w:t>
       </w:r>
     </w:p>
     <w:p>
@@ -1268,6 +1990,195 @@
           <w:bottom w:val="single" w:sz="6" w:space="1" w:color="auto"/>
         </w:pBdr>
       </w:pPr>
+    </w:p>
+    <w:p>
+      <w:pPr>
+        <w:pBdr>
+          <w:bottom w:val="single" w:sz="6" w:space="1" w:color="auto"/>
+        </w:pBdr>
+      </w:pPr>
+    </w:p>
+    <w:p>
+      <w:pPr>
+        <w:pBdr>
+          <w:bottom w:val="single" w:sz="6" w:space="1" w:color="auto"/>
+        </w:pBdr>
+      </w:pPr>
+    </w:p>
+    <w:p>
+      <w:pPr>
+        <w:pBdr>
+          <w:bottom w:val="single" w:sz="6" w:space="1" w:color="auto"/>
+        </w:pBdr>
+      </w:pPr>
+    </w:p>
+    <w:p>
+      <w:pPr>
+        <w:pBdr>
+          <w:bottom w:val="single" w:sz="6" w:space="1" w:color="auto"/>
+        </w:pBdr>
+      </w:pPr>
+    </w:p>
+    <w:p>
+      <w:pPr>
+        <w:pBdr>
+          <w:bottom w:val="single" w:sz="6" w:space="1" w:color="auto"/>
+        </w:pBdr>
+      </w:pPr>
+    </w:p>
+    <w:p>
+      <w:pPr>
+        <w:pBdr>
+          <w:bottom w:val="single" w:sz="6" w:space="1" w:color="auto"/>
+        </w:pBdr>
+      </w:pPr>
+    </w:p>
+    <w:p>
+      <w:pPr>
+        <w:pBdr>
+          <w:bottom w:val="single" w:sz="6" w:space="1" w:color="auto"/>
+        </w:pBdr>
+      </w:pPr>
+    </w:p>
+    <w:p>
+      <w:pPr>
+        <w:pBdr>
+          <w:bottom w:val="single" w:sz="6" w:space="1" w:color="auto"/>
+        </w:pBdr>
+      </w:pPr>
+    </w:p>
+    <w:p>
+      <w:pPr>
+        <w:pBdr>
+          <w:bottom w:val="single" w:sz="6" w:space="1" w:color="auto"/>
+        </w:pBdr>
+      </w:pPr>
+    </w:p>
+    <w:p>
+      <w:r>
+        <w:lastRenderedPageBreak/>
+        <w:t>How familiar do you feel</w:t>
+      </w:r>
+      <w:r>
+        <w:t>,</w:t>
+      </w:r>
+      <w:r>
+        <w:t xml:space="preserve"> </w:t>
+      </w:r>
+      <w:r>
+        <w:t>from 1 (not confident) to 5 (very confident),</w:t>
+      </w:r>
+      <w:r>
+        <w:t xml:space="preserve"> with the</w:t>
+      </w:r>
+      <w:r>
+        <w:t xml:space="preserve"> following</w:t>
+      </w:r>
+      <w:r>
+        <w:t xml:space="preserve"> concepts:</w:t>
+      </w:r>
+    </w:p>
+    <w:p>
+      <w:pPr>
+        <w:pStyle w:val="ListParagraph"/>
+        <w:numPr>
+          <w:ilvl w:val="0"/>
+          <w:numId w:val="12"/>
+        </w:numPr>
+      </w:pPr>
+      <w:r>
+        <w:t>Goodness-of-fit</w:t>
+      </w:r>
+      <w:r>
+        <w:t xml:space="preserve"> measures</w:t>
+      </w:r>
+    </w:p>
+    <w:p>
+      <w:pPr>
+        <w:pStyle w:val="ListParagraph"/>
+        <w:numPr>
+          <w:ilvl w:val="0"/>
+          <w:numId w:val="12"/>
+        </w:numPr>
+      </w:pPr>
+      <w:r>
+        <w:t>Validation of a hydrological model</w:t>
+      </w:r>
+    </w:p>
+    <w:p>
+      <w:pPr>
+        <w:pStyle w:val="ListParagraph"/>
+        <w:numPr>
+          <w:ilvl w:val="0"/>
+          <w:numId w:val="12"/>
+        </w:numPr>
+      </w:pPr>
+      <w:r>
+        <w:t>Uncertainty in i</w:t>
+      </w:r>
+      <w:r>
+        <w:t>nflow forecast</w:t>
+      </w:r>
+    </w:p>
+    <w:p>
+      <w:pPr>
+        <w:pStyle w:val="ListParagraph"/>
+        <w:numPr>
+          <w:ilvl w:val="0"/>
+          <w:numId w:val="12"/>
+        </w:numPr>
+      </w:pPr>
+      <w:r>
+        <w:t>Ensemble forecast</w:t>
+      </w:r>
+    </w:p>
+    <w:p>
+      <w:pPr>
+        <w:pStyle w:val="ListParagraph"/>
+        <w:numPr>
+          <w:ilvl w:val="0"/>
+          <w:numId w:val="12"/>
+        </w:numPr>
+      </w:pPr>
+      <w:r>
+        <w:t>Hedging rules</w:t>
+      </w:r>
+    </w:p>
+    <w:p>
+      <w:pPr>
+        <w:pStyle w:val="ListParagraph"/>
+        <w:numPr>
+          <w:ilvl w:val="0"/>
+          <w:numId w:val="12"/>
+        </w:numPr>
+      </w:pPr>
+      <w:r>
+        <w:t>Decision making under uncertainty</w:t>
+      </w:r>
+    </w:p>
+    <w:p>
+      <w:pPr>
+        <w:pStyle w:val="ListParagraph"/>
+        <w:numPr>
+          <w:ilvl w:val="0"/>
+          <w:numId w:val="12"/>
+        </w:numPr>
+      </w:pPr>
+      <w:r>
+        <w:t>Multi-objective optimization</w:t>
+      </w:r>
+    </w:p>
+    <w:p>
+      <w:pPr>
+        <w:pStyle w:val="ListParagraph"/>
+        <w:numPr>
+          <w:ilvl w:val="0"/>
+          <w:numId w:val="12"/>
+        </w:numPr>
+      </w:pPr>
+      <w:r>
+        <w:t xml:space="preserve">Trade-off and Pareto front </w:t>
+      </w:r>
     </w:p>
     <w:p>
       <w:pPr>
@@ -1276,149 +2187,6 @@
           <w:bCs/>
         </w:rPr>
       </w:pPr>
-      <w:r>
-        <w:rPr>
-          <w:b/>
-          <w:bCs/>
-        </w:rPr>
-        <w:t xml:space="preserve">AFTER </w:t>
-      </w:r>
-      <w:r>
-        <w:t>THE USE OF NOTEBOOKS</w:t>
-      </w:r>
-      <w:r>
-        <w:rPr>
-          <w:b/>
-          <w:bCs/>
-        </w:rPr>
-        <w:t>:</w:t>
-      </w:r>
-    </w:p>
-    <w:p>
-      <w:r>
-        <w:lastRenderedPageBreak/>
-        <w:t>How familiar do you feel</w:t>
-      </w:r>
-      <w:r>
-        <w:t>,</w:t>
-      </w:r>
-      <w:r>
-        <w:t xml:space="preserve"> </w:t>
-      </w:r>
-      <w:r>
-        <w:t>from 1 (not confident) to 5 (very confident),</w:t>
-      </w:r>
-      <w:r>
-        <w:t xml:space="preserve"> with the</w:t>
-      </w:r>
-      <w:r>
-        <w:t xml:space="preserve"> following</w:t>
-      </w:r>
-      <w:r>
-        <w:t xml:space="preserve"> concepts:</w:t>
-      </w:r>
-    </w:p>
-    <w:p>
-      <w:pPr>
-        <w:pStyle w:val="ListParagraph"/>
-        <w:numPr>
-          <w:ilvl w:val="0"/>
-          <w:numId w:val="12"/>
-        </w:numPr>
-      </w:pPr>
-      <w:r>
-        <w:t>Goodness-of-fit</w:t>
-      </w:r>
-      <w:r>
-        <w:t xml:space="preserve"> measures</w:t>
-      </w:r>
-    </w:p>
-    <w:p>
-      <w:pPr>
-        <w:pStyle w:val="ListParagraph"/>
-        <w:numPr>
-          <w:ilvl w:val="0"/>
-          <w:numId w:val="12"/>
-        </w:numPr>
-      </w:pPr>
-      <w:r>
-        <w:t>Validation of a hydrological model</w:t>
-      </w:r>
-    </w:p>
-    <w:p>
-      <w:pPr>
-        <w:pStyle w:val="ListParagraph"/>
-        <w:numPr>
-          <w:ilvl w:val="0"/>
-          <w:numId w:val="12"/>
-        </w:numPr>
-      </w:pPr>
-      <w:r>
-        <w:t>Uncertainty in i</w:t>
-      </w:r>
-      <w:r>
-        <w:t>nflow forecast</w:t>
-      </w:r>
-    </w:p>
-    <w:p>
-      <w:pPr>
-        <w:pStyle w:val="ListParagraph"/>
-        <w:numPr>
-          <w:ilvl w:val="0"/>
-          <w:numId w:val="12"/>
-        </w:numPr>
-      </w:pPr>
-      <w:r>
-        <w:t>Ensemble forecast</w:t>
-      </w:r>
-    </w:p>
-    <w:p>
-      <w:pPr>
-        <w:pStyle w:val="ListParagraph"/>
-        <w:numPr>
-          <w:ilvl w:val="0"/>
-          <w:numId w:val="12"/>
-        </w:numPr>
-      </w:pPr>
-      <w:r>
-        <w:t>Hedging rules</w:t>
-      </w:r>
-    </w:p>
-    <w:p>
-      <w:pPr>
-        <w:pStyle w:val="ListParagraph"/>
-        <w:numPr>
-          <w:ilvl w:val="0"/>
-          <w:numId w:val="12"/>
-        </w:numPr>
-      </w:pPr>
-      <w:r>
-        <w:t>Decision making under uncertainty</w:t>
-      </w:r>
-    </w:p>
-    <w:p>
-      <w:pPr>
-        <w:pStyle w:val="ListParagraph"/>
-        <w:numPr>
-          <w:ilvl w:val="0"/>
-          <w:numId w:val="12"/>
-        </w:numPr>
-      </w:pPr>
-      <w:r>
-        <w:t>Multi-objective optimization</w:t>
-      </w:r>
-    </w:p>
-    <w:p>
-      <w:pPr>
-        <w:pStyle w:val="ListParagraph"/>
-        <w:numPr>
-          <w:ilvl w:val="0"/>
-          <w:numId w:val="12"/>
-        </w:numPr>
-      </w:pPr>
-      <w:r>
-        <w:t xml:space="preserve">Trade-off and Pareto front </w:t>
-      </w:r>
     </w:p>
     <w:p>
       <w:pPr>
@@ -1632,6 +2400,8 @@
         <w:t>Worse because:</w:t>
       </w:r>
     </w:p>
+    <w:p/>
+    <w:p/>
     <w:p>
       <w:pPr>
         <w:pStyle w:val="ListParagraph"/>

</xml_diff>

<commit_message>
Correction after workshop feedback
It is sometimes confusing that we ask to install libraries but we don't need to if the Notebooks are shared through Binder or Microsoft Azure Notebooks
</commit_message>
<xml_diff>
--- a/iRONs questionnaire.docx
+++ b/iRONs questionnaire.docx
@@ -107,8 +107,6 @@
       <w:r>
         <w:t xml:space="preserve"> </w:t>
       </w:r>
-      <w:bookmarkStart w:id="0" w:name="_GoBack"/>
-      <w:bookmarkEnd w:id="0"/>
     </w:p>
     <w:p>
       <w:pPr>
@@ -1344,7 +1342,7 @@
         <w:pStyle w:val="ListParagraph"/>
         <w:numPr>
           <w:ilvl w:val="0"/>
-          <w:numId w:val="4"/>
+          <w:numId w:val="13"/>
         </w:numPr>
       </w:pPr>
       <w:r>
@@ -1356,7 +1354,7 @@
         <w:pStyle w:val="ListParagraph"/>
         <w:numPr>
           <w:ilvl w:val="2"/>
-          <w:numId w:val="4"/>
+          <w:numId w:val="13"/>
         </w:numPr>
       </w:pPr>
       <w:r>
@@ -1368,7 +1366,7 @@
         <w:pStyle w:val="ListParagraph"/>
         <w:numPr>
           <w:ilvl w:val="3"/>
-          <w:numId w:val="4"/>
+          <w:numId w:val="13"/>
         </w:numPr>
       </w:pPr>
       <w:r>
@@ -1380,7 +1378,7 @@
         <w:pStyle w:val="ListParagraph"/>
         <w:numPr>
           <w:ilvl w:val="2"/>
-          <w:numId w:val="4"/>
+          <w:numId w:val="13"/>
         </w:numPr>
       </w:pPr>
       <w:r>
@@ -1392,7 +1390,7 @@
         <w:pStyle w:val="ListParagraph"/>
         <w:numPr>
           <w:ilvl w:val="2"/>
-          <w:numId w:val="4"/>
+          <w:numId w:val="13"/>
         </w:numPr>
       </w:pPr>
       <w:r>
@@ -1405,7 +1403,7 @@
         <w:pStyle w:val="ListParagraph"/>
         <w:numPr>
           <w:ilvl w:val="0"/>
-          <w:numId w:val="4"/>
+          <w:numId w:val="13"/>
         </w:numPr>
       </w:pPr>
       <w:r>
@@ -1417,7 +1415,7 @@
         <w:pStyle w:val="ListParagraph"/>
         <w:numPr>
           <w:ilvl w:val="2"/>
-          <w:numId w:val="4"/>
+          <w:numId w:val="13"/>
         </w:numPr>
       </w:pPr>
       <w:r>
@@ -1429,7 +1427,7 @@
         <w:pStyle w:val="ListParagraph"/>
         <w:numPr>
           <w:ilvl w:val="2"/>
-          <w:numId w:val="4"/>
+          <w:numId w:val="13"/>
         </w:numPr>
       </w:pPr>
       <w:r>
@@ -1441,7 +1439,7 @@
         <w:pStyle w:val="ListParagraph"/>
         <w:numPr>
           <w:ilvl w:val="2"/>
-          <w:numId w:val="4"/>
+          <w:numId w:val="13"/>
         </w:numPr>
       </w:pPr>
       <w:r>
@@ -1454,7 +1452,7 @@
         <w:pStyle w:val="ListParagraph"/>
         <w:numPr>
           <w:ilvl w:val="0"/>
-          <w:numId w:val="4"/>
+          <w:numId w:val="13"/>
         </w:numPr>
       </w:pPr>
       <w:r>
@@ -1472,7 +1470,7 @@
         <w:pStyle w:val="ListParagraph"/>
         <w:numPr>
           <w:ilvl w:val="2"/>
-          <w:numId w:val="4"/>
+          <w:numId w:val="13"/>
         </w:numPr>
       </w:pPr>
       <w:r>
@@ -1484,7 +1482,7 @@
         <w:pStyle w:val="ListParagraph"/>
         <w:numPr>
           <w:ilvl w:val="3"/>
-          <w:numId w:val="4"/>
+          <w:numId w:val="13"/>
         </w:numPr>
       </w:pPr>
       <w:r>
@@ -1496,7 +1494,7 @@
         <w:pStyle w:val="ListParagraph"/>
         <w:numPr>
           <w:ilvl w:val="2"/>
-          <w:numId w:val="4"/>
+          <w:numId w:val="13"/>
         </w:numPr>
       </w:pPr>
       <w:r>
@@ -1508,7 +1506,7 @@
         <w:pStyle w:val="ListParagraph"/>
         <w:numPr>
           <w:ilvl w:val="2"/>
-          <w:numId w:val="4"/>
+          <w:numId w:val="13"/>
         </w:numPr>
       </w:pPr>
       <w:r>
@@ -1521,7 +1519,7 @@
         <w:pStyle w:val="ListParagraph"/>
         <w:numPr>
           <w:ilvl w:val="0"/>
-          <w:numId w:val="4"/>
+          <w:numId w:val="13"/>
         </w:numPr>
       </w:pPr>
       <w:r>
@@ -1533,7 +1531,7 @@
         <w:pStyle w:val="ListParagraph"/>
         <w:numPr>
           <w:ilvl w:val="2"/>
-          <w:numId w:val="4"/>
+          <w:numId w:val="13"/>
         </w:numPr>
       </w:pPr>
       <w:r>
@@ -1545,7 +1543,7 @@
         <w:pStyle w:val="ListParagraph"/>
         <w:numPr>
           <w:ilvl w:val="2"/>
-          <w:numId w:val="4"/>
+          <w:numId w:val="13"/>
         </w:numPr>
       </w:pPr>
       <w:r>
@@ -1557,7 +1555,7 @@
         <w:pStyle w:val="ListParagraph"/>
         <w:numPr>
           <w:ilvl w:val="2"/>
-          <w:numId w:val="4"/>
+          <w:numId w:val="13"/>
         </w:numPr>
       </w:pPr>
       <w:r>
@@ -1570,7 +1568,7 @@
         <w:pStyle w:val="ListParagraph"/>
         <w:numPr>
           <w:ilvl w:val="0"/>
-          <w:numId w:val="4"/>
+          <w:numId w:val="13"/>
         </w:numPr>
       </w:pPr>
       <w:r>
@@ -1582,7 +1580,7 @@
         <w:pStyle w:val="ListParagraph"/>
         <w:numPr>
           <w:ilvl w:val="2"/>
-          <w:numId w:val="4"/>
+          <w:numId w:val="13"/>
         </w:numPr>
       </w:pPr>
       <w:r>
@@ -1594,7 +1592,7 @@
         <w:pStyle w:val="ListParagraph"/>
         <w:numPr>
           <w:ilvl w:val="2"/>
-          <w:numId w:val="4"/>
+          <w:numId w:val="13"/>
         </w:numPr>
       </w:pPr>
       <w:r>
@@ -1606,7 +1604,7 @@
         <w:pStyle w:val="ListParagraph"/>
         <w:numPr>
           <w:ilvl w:val="2"/>
-          <w:numId w:val="4"/>
+          <w:numId w:val="13"/>
         </w:numPr>
       </w:pPr>
       <w:r>
@@ -1633,7 +1631,7 @@
         <w:pStyle w:val="ListParagraph"/>
         <w:numPr>
           <w:ilvl w:val="0"/>
-          <w:numId w:val="6"/>
+          <w:numId w:val="14"/>
         </w:numPr>
       </w:pPr>
       <w:r>
@@ -1645,7 +1643,7 @@
         <w:pStyle w:val="ListParagraph"/>
         <w:numPr>
           <w:ilvl w:val="2"/>
-          <w:numId w:val="6"/>
+          <w:numId w:val="14"/>
         </w:numPr>
       </w:pPr>
       <w:r>
@@ -1657,7 +1655,7 @@
         <w:pStyle w:val="ListParagraph"/>
         <w:numPr>
           <w:ilvl w:val="2"/>
-          <w:numId w:val="6"/>
+          <w:numId w:val="14"/>
         </w:numPr>
       </w:pPr>
       <w:r>
@@ -1669,7 +1667,7 @@
         <w:pStyle w:val="ListParagraph"/>
         <w:numPr>
           <w:ilvl w:val="2"/>
-          <w:numId w:val="6"/>
+          <w:numId w:val="14"/>
         </w:numPr>
       </w:pPr>
       <w:r>
@@ -1681,7 +1679,7 @@
         <w:pStyle w:val="ListParagraph"/>
         <w:numPr>
           <w:ilvl w:val="2"/>
-          <w:numId w:val="6"/>
+          <w:numId w:val="14"/>
         </w:numPr>
       </w:pPr>
       <w:r>
@@ -1695,7 +1693,7 @@
         <w:pStyle w:val="ListParagraph"/>
         <w:numPr>
           <w:ilvl w:val="0"/>
-          <w:numId w:val="6"/>
+          <w:numId w:val="14"/>
         </w:numPr>
       </w:pPr>
       <w:r>
@@ -1708,7 +1706,7 @@
         <w:pStyle w:val="ListParagraph"/>
         <w:numPr>
           <w:ilvl w:val="2"/>
-          <w:numId w:val="6"/>
+          <w:numId w:val="14"/>
         </w:numPr>
       </w:pPr>
       <w:r>
@@ -1720,7 +1718,7 @@
         <w:pStyle w:val="ListParagraph"/>
         <w:numPr>
           <w:ilvl w:val="2"/>
-          <w:numId w:val="6"/>
+          <w:numId w:val="14"/>
         </w:numPr>
       </w:pPr>
       <w:r>
@@ -1732,7 +1730,7 @@
         <w:pStyle w:val="ListParagraph"/>
         <w:numPr>
           <w:ilvl w:val="2"/>
-          <w:numId w:val="6"/>
+          <w:numId w:val="14"/>
         </w:numPr>
       </w:pPr>
       <w:r>
@@ -1744,7 +1742,7 @@
         <w:pStyle w:val="ListParagraph"/>
         <w:numPr>
           <w:ilvl w:val="2"/>
-          <w:numId w:val="6"/>
+          <w:numId w:val="14"/>
         </w:numPr>
       </w:pPr>
       <w:r>
@@ -1771,9 +1769,11 @@
         <w:pStyle w:val="ListParagraph"/>
         <w:numPr>
           <w:ilvl w:val="0"/>
-          <w:numId w:val="7"/>
-        </w:numPr>
-      </w:pPr>
+          <w:numId w:val="15"/>
+        </w:numPr>
+      </w:pPr>
+      <w:bookmarkStart w:id="0" w:name="_GoBack"/>
+      <w:bookmarkEnd w:id="0"/>
       <w:r>
         <w:t>The weather forecast uncertainty increases with:</w:t>
       </w:r>
@@ -1783,7 +1783,7 @@
         <w:pStyle w:val="ListParagraph"/>
         <w:numPr>
           <w:ilvl w:val="2"/>
-          <w:numId w:val="7"/>
+          <w:numId w:val="15"/>
         </w:numPr>
       </w:pPr>
       <w:r>
@@ -1795,7 +1795,7 @@
         <w:pStyle w:val="ListParagraph"/>
         <w:numPr>
           <w:ilvl w:val="2"/>
-          <w:numId w:val="7"/>
+          <w:numId w:val="15"/>
         </w:numPr>
       </w:pPr>
       <w:r>
@@ -1807,7 +1807,7 @@
         <w:pStyle w:val="ListParagraph"/>
         <w:numPr>
           <w:ilvl w:val="2"/>
-          <w:numId w:val="7"/>
+          <w:numId w:val="15"/>
         </w:numPr>
       </w:pPr>
       <w:r>
@@ -1819,7 +1819,7 @@
         <w:pStyle w:val="ListParagraph"/>
         <w:numPr>
           <w:ilvl w:val="0"/>
-          <w:numId w:val="7"/>
+          <w:numId w:val="15"/>
         </w:numPr>
       </w:pPr>
       <w:r>
@@ -1831,7 +1831,7 @@
         <w:pStyle w:val="ListParagraph"/>
         <w:numPr>
           <w:ilvl w:val="2"/>
-          <w:numId w:val="7"/>
+          <w:numId w:val="15"/>
         </w:numPr>
       </w:pPr>
       <w:r>
@@ -1843,7 +1843,7 @@
         <w:pStyle w:val="ListParagraph"/>
         <w:numPr>
           <w:ilvl w:val="2"/>
-          <w:numId w:val="7"/>
+          <w:numId w:val="15"/>
         </w:numPr>
       </w:pPr>
       <w:r>
@@ -1855,7 +1855,7 @@
         <w:pStyle w:val="ListParagraph"/>
         <w:numPr>
           <w:ilvl w:val="2"/>
-          <w:numId w:val="7"/>
+          <w:numId w:val="15"/>
         </w:numPr>
       </w:pPr>
       <w:r>
@@ -1868,7 +1868,7 @@
         <w:pStyle w:val="ListParagraph"/>
         <w:numPr>
           <w:ilvl w:val="0"/>
-          <w:numId w:val="7"/>
+          <w:numId w:val="15"/>
         </w:numPr>
       </w:pPr>
       <w:r>
@@ -1880,7 +1880,7 @@
         <w:pStyle w:val="ListParagraph"/>
         <w:numPr>
           <w:ilvl w:val="2"/>
-          <w:numId w:val="7"/>
+          <w:numId w:val="15"/>
         </w:numPr>
       </w:pPr>
       <w:r>
@@ -1892,7 +1892,7 @@
         <w:pStyle w:val="ListParagraph"/>
         <w:numPr>
           <w:ilvl w:val="2"/>
-          <w:numId w:val="7"/>
+          <w:numId w:val="15"/>
         </w:numPr>
       </w:pPr>
       <w:r>
@@ -1904,7 +1904,7 @@
         <w:pStyle w:val="ListParagraph"/>
         <w:numPr>
           <w:ilvl w:val="2"/>
-          <w:numId w:val="7"/>
+          <w:numId w:val="15"/>
         </w:numPr>
       </w:pPr>
       <w:r>
@@ -1917,7 +1917,7 @@
         <w:pStyle w:val="ListParagraph"/>
         <w:numPr>
           <w:ilvl w:val="0"/>
-          <w:numId w:val="7"/>
+          <w:numId w:val="15"/>
         </w:numPr>
       </w:pPr>
       <w:r>
@@ -1929,7 +1929,7 @@
         <w:pStyle w:val="ListParagraph"/>
         <w:numPr>
           <w:ilvl w:val="2"/>
-          <w:numId w:val="7"/>
+          <w:numId w:val="15"/>
         </w:numPr>
       </w:pPr>
       <w:r>
@@ -1941,7 +1941,7 @@
         <w:pStyle w:val="ListParagraph"/>
         <w:numPr>
           <w:ilvl w:val="2"/>
-          <w:numId w:val="7"/>
+          <w:numId w:val="15"/>
         </w:numPr>
       </w:pPr>
       <w:r>
@@ -1953,7 +1953,7 @@
         <w:pStyle w:val="ListParagraph"/>
         <w:numPr>
           <w:ilvl w:val="2"/>
-          <w:numId w:val="7"/>
+          <w:numId w:val="15"/>
         </w:numPr>
       </w:pPr>
       <w:r>
@@ -1965,7 +1965,7 @@
         <w:pStyle w:val="ListParagraph"/>
         <w:numPr>
           <w:ilvl w:val="2"/>
-          <w:numId w:val="7"/>
+          <w:numId w:val="15"/>
         </w:numPr>
       </w:pPr>
       <w:r>
@@ -1977,7 +1977,7 @@
         <w:pStyle w:val="ListParagraph"/>
         <w:numPr>
           <w:ilvl w:val="2"/>
-          <w:numId w:val="7"/>
+          <w:numId w:val="15"/>
         </w:numPr>
       </w:pPr>
       <w:r>
@@ -2076,6 +2076,18 @@
       </w:r>
       <w:r>
         <w:t xml:space="preserve"> concepts:</w:t>
+      </w:r>
+    </w:p>
+    <w:p>
+      <w:pPr>
+        <w:pStyle w:val="ListParagraph"/>
+        <w:numPr>
+          <w:ilvl w:val="0"/>
+          <w:numId w:val="12"/>
+        </w:numPr>
+      </w:pPr>
+      <w:r>
+        <w:t>Calibration of a hydrological model</w:t>
       </w:r>
     </w:p>
     <w:p>
@@ -2664,6 +2676,92 @@
     </w:lvl>
   </w:abstractNum>
   <w:abstractNum w:abstractNumId="2" w15:restartNumberingAfterBreak="0">
+    <w:nsid w:val="1709684F"/>
+    <w:multiLevelType w:val="hybridMultilevel"/>
+    <w:tmpl w:val="D6287426"/>
+    <w:lvl w:ilvl="0" w:tplc="08090011">
+      <w:start w:val="1"/>
+      <w:numFmt w:val="decimal"/>
+      <w:lvlText w:val="%1)"/>
+      <w:lvlJc w:val="left"/>
+      <w:pPr>
+        <w:ind w:left="720" w:hanging="360"/>
+      </w:pPr>
+    </w:lvl>
+    <w:lvl w:ilvl="1" w:tplc="08090011">
+      <w:start w:val="1"/>
+      <w:numFmt w:val="decimal"/>
+      <w:lvlText w:val="%2)"/>
+      <w:lvlJc w:val="left"/>
+      <w:pPr>
+        <w:ind w:left="1440" w:hanging="360"/>
+      </w:pPr>
+    </w:lvl>
+    <w:lvl w:ilvl="2" w:tplc="0809001B">
+      <w:start w:val="1"/>
+      <w:numFmt w:val="lowerRoman"/>
+      <w:lvlText w:val="%3."/>
+      <w:lvlJc w:val="right"/>
+      <w:pPr>
+        <w:ind w:left="2160" w:hanging="180"/>
+      </w:pPr>
+    </w:lvl>
+    <w:lvl w:ilvl="3" w:tplc="0809000F">
+      <w:start w:val="1"/>
+      <w:numFmt w:val="decimal"/>
+      <w:lvlText w:val="%4."/>
+      <w:lvlJc w:val="left"/>
+      <w:pPr>
+        <w:ind w:left="2880" w:hanging="360"/>
+      </w:pPr>
+    </w:lvl>
+    <w:lvl w:ilvl="4" w:tplc="08090019" w:tentative="1">
+      <w:start w:val="1"/>
+      <w:numFmt w:val="lowerLetter"/>
+      <w:lvlText w:val="%5."/>
+      <w:lvlJc w:val="left"/>
+      <w:pPr>
+        <w:ind w:left="3600" w:hanging="360"/>
+      </w:pPr>
+    </w:lvl>
+    <w:lvl w:ilvl="5" w:tplc="0809001B" w:tentative="1">
+      <w:start w:val="1"/>
+      <w:numFmt w:val="lowerRoman"/>
+      <w:lvlText w:val="%6."/>
+      <w:lvlJc w:val="right"/>
+      <w:pPr>
+        <w:ind w:left="4320" w:hanging="180"/>
+      </w:pPr>
+    </w:lvl>
+    <w:lvl w:ilvl="6" w:tplc="0809000F" w:tentative="1">
+      <w:start w:val="1"/>
+      <w:numFmt w:val="decimal"/>
+      <w:lvlText w:val="%7."/>
+      <w:lvlJc w:val="left"/>
+      <w:pPr>
+        <w:ind w:left="5040" w:hanging="360"/>
+      </w:pPr>
+    </w:lvl>
+    <w:lvl w:ilvl="7" w:tplc="08090019" w:tentative="1">
+      <w:start w:val="1"/>
+      <w:numFmt w:val="lowerLetter"/>
+      <w:lvlText w:val="%8."/>
+      <w:lvlJc w:val="left"/>
+      <w:pPr>
+        <w:ind w:left="5760" w:hanging="360"/>
+      </w:pPr>
+    </w:lvl>
+    <w:lvl w:ilvl="8" w:tplc="0809001B" w:tentative="1">
+      <w:start w:val="1"/>
+      <w:numFmt w:val="lowerRoman"/>
+      <w:lvlText w:val="%9."/>
+      <w:lvlJc w:val="right"/>
+      <w:pPr>
+        <w:ind w:left="6480" w:hanging="180"/>
+      </w:pPr>
+    </w:lvl>
+  </w:abstractNum>
+  <w:abstractNum w:abstractNumId="3" w15:restartNumberingAfterBreak="0">
     <w:nsid w:val="1E142DAB"/>
     <w:multiLevelType w:val="hybridMultilevel"/>
     <w:tmpl w:val="60761C2C"/>
@@ -2749,7 +2847,7 @@
       </w:pPr>
     </w:lvl>
   </w:abstractNum>
-  <w:abstractNum w:abstractNumId="3" w15:restartNumberingAfterBreak="0">
+  <w:abstractNum w:abstractNumId="4" w15:restartNumberingAfterBreak="0">
     <w:nsid w:val="1E88057C"/>
     <w:multiLevelType w:val="hybridMultilevel"/>
     <w:tmpl w:val="ECC6EC06"/>
@@ -2838,7 +2936,7 @@
       </w:pPr>
     </w:lvl>
   </w:abstractNum>
-  <w:abstractNum w:abstractNumId="4" w15:restartNumberingAfterBreak="0">
+  <w:abstractNum w:abstractNumId="5" w15:restartNumberingAfterBreak="0">
     <w:nsid w:val="39D736FF"/>
     <w:multiLevelType w:val="hybridMultilevel"/>
     <w:tmpl w:val="CF28C4BE"/>
@@ -2924,7 +3022,7 @@
       </w:pPr>
     </w:lvl>
   </w:abstractNum>
-  <w:abstractNum w:abstractNumId="5" w15:restartNumberingAfterBreak="0">
+  <w:abstractNum w:abstractNumId="6" w15:restartNumberingAfterBreak="0">
     <w:nsid w:val="3DE10F94"/>
     <w:multiLevelType w:val="hybridMultilevel"/>
     <w:tmpl w:val="B03EDFA2"/>
@@ -3013,7 +3111,7 @@
       </w:pPr>
     </w:lvl>
   </w:abstractNum>
-  <w:abstractNum w:abstractNumId="6" w15:restartNumberingAfterBreak="0">
+  <w:abstractNum w:abstractNumId="7" w15:restartNumberingAfterBreak="0">
     <w:nsid w:val="421C7339"/>
     <w:multiLevelType w:val="hybridMultilevel"/>
     <w:tmpl w:val="B72A49F0"/>
@@ -3125,7 +3223,7 @@
       </w:rPr>
     </w:lvl>
   </w:abstractNum>
-  <w:abstractNum w:abstractNumId="7" w15:restartNumberingAfterBreak="0">
+  <w:abstractNum w:abstractNumId="8" w15:restartNumberingAfterBreak="0">
     <w:nsid w:val="451A2785"/>
     <w:multiLevelType w:val="hybridMultilevel"/>
     <w:tmpl w:val="C5865B54"/>
@@ -3217,7 +3315,7 @@
       </w:pPr>
     </w:lvl>
   </w:abstractNum>
-  <w:abstractNum w:abstractNumId="8" w15:restartNumberingAfterBreak="0">
+  <w:abstractNum w:abstractNumId="9" w15:restartNumberingAfterBreak="0">
     <w:nsid w:val="512F50BD"/>
     <w:multiLevelType w:val="hybridMultilevel"/>
     <w:tmpl w:val="04FC8762"/>
@@ -3303,7 +3401,7 @@
       </w:pPr>
     </w:lvl>
   </w:abstractNum>
-  <w:abstractNum w:abstractNumId="9" w15:restartNumberingAfterBreak="0">
+  <w:abstractNum w:abstractNumId="10" w15:restartNumberingAfterBreak="0">
     <w:nsid w:val="6B3933BD"/>
     <w:multiLevelType w:val="hybridMultilevel"/>
     <w:tmpl w:val="0DB2D3B2"/>
@@ -3392,7 +3490,179 @@
       </w:pPr>
     </w:lvl>
   </w:abstractNum>
-  <w:abstractNum w:abstractNumId="10" w15:restartNumberingAfterBreak="0">
+  <w:abstractNum w:abstractNumId="11" w15:restartNumberingAfterBreak="0">
+    <w:nsid w:val="6F875652"/>
+    <w:multiLevelType w:val="hybridMultilevel"/>
+    <w:tmpl w:val="04FC8762"/>
+    <w:lvl w:ilvl="0" w:tplc="08090011">
+      <w:start w:val="1"/>
+      <w:numFmt w:val="decimal"/>
+      <w:lvlText w:val="%1)"/>
+      <w:lvlJc w:val="left"/>
+      <w:pPr>
+        <w:ind w:left="720" w:hanging="360"/>
+      </w:pPr>
+    </w:lvl>
+    <w:lvl w:ilvl="1" w:tplc="08090011">
+      <w:start w:val="1"/>
+      <w:numFmt w:val="decimal"/>
+      <w:lvlText w:val="%2)"/>
+      <w:lvlJc w:val="left"/>
+      <w:pPr>
+        <w:ind w:left="1440" w:hanging="360"/>
+      </w:pPr>
+    </w:lvl>
+    <w:lvl w:ilvl="2" w:tplc="0809001B">
+      <w:start w:val="1"/>
+      <w:numFmt w:val="lowerRoman"/>
+      <w:lvlText w:val="%3."/>
+      <w:lvlJc w:val="right"/>
+      <w:pPr>
+        <w:ind w:left="2160" w:hanging="180"/>
+      </w:pPr>
+    </w:lvl>
+    <w:lvl w:ilvl="3" w:tplc="0809000F" w:tentative="1">
+      <w:start w:val="1"/>
+      <w:numFmt w:val="decimal"/>
+      <w:lvlText w:val="%4."/>
+      <w:lvlJc w:val="left"/>
+      <w:pPr>
+        <w:ind w:left="2880" w:hanging="360"/>
+      </w:pPr>
+    </w:lvl>
+    <w:lvl w:ilvl="4" w:tplc="08090019" w:tentative="1">
+      <w:start w:val="1"/>
+      <w:numFmt w:val="lowerLetter"/>
+      <w:lvlText w:val="%5."/>
+      <w:lvlJc w:val="left"/>
+      <w:pPr>
+        <w:ind w:left="3600" w:hanging="360"/>
+      </w:pPr>
+    </w:lvl>
+    <w:lvl w:ilvl="5" w:tplc="0809001B" w:tentative="1">
+      <w:start w:val="1"/>
+      <w:numFmt w:val="lowerRoman"/>
+      <w:lvlText w:val="%6."/>
+      <w:lvlJc w:val="right"/>
+      <w:pPr>
+        <w:ind w:left="4320" w:hanging="180"/>
+      </w:pPr>
+    </w:lvl>
+    <w:lvl w:ilvl="6" w:tplc="0809000F" w:tentative="1">
+      <w:start w:val="1"/>
+      <w:numFmt w:val="decimal"/>
+      <w:lvlText w:val="%7."/>
+      <w:lvlJc w:val="left"/>
+      <w:pPr>
+        <w:ind w:left="5040" w:hanging="360"/>
+      </w:pPr>
+    </w:lvl>
+    <w:lvl w:ilvl="7" w:tplc="08090019" w:tentative="1">
+      <w:start w:val="1"/>
+      <w:numFmt w:val="lowerLetter"/>
+      <w:lvlText w:val="%8."/>
+      <w:lvlJc w:val="left"/>
+      <w:pPr>
+        <w:ind w:left="5760" w:hanging="360"/>
+      </w:pPr>
+    </w:lvl>
+    <w:lvl w:ilvl="8" w:tplc="0809001B" w:tentative="1">
+      <w:start w:val="1"/>
+      <w:numFmt w:val="lowerRoman"/>
+      <w:lvlText w:val="%9."/>
+      <w:lvlJc w:val="right"/>
+      <w:pPr>
+        <w:ind w:left="6480" w:hanging="180"/>
+      </w:pPr>
+    </w:lvl>
+  </w:abstractNum>
+  <w:abstractNum w:abstractNumId="12" w15:restartNumberingAfterBreak="0">
+    <w:nsid w:val="71D07ADE"/>
+    <w:multiLevelType w:val="hybridMultilevel"/>
+    <w:tmpl w:val="60761C2C"/>
+    <w:lvl w:ilvl="0" w:tplc="08090011">
+      <w:start w:val="1"/>
+      <w:numFmt w:val="decimal"/>
+      <w:lvlText w:val="%1)"/>
+      <w:lvlJc w:val="left"/>
+      <w:pPr>
+        <w:ind w:left="720" w:hanging="360"/>
+      </w:pPr>
+    </w:lvl>
+    <w:lvl w:ilvl="1" w:tplc="08090011">
+      <w:start w:val="1"/>
+      <w:numFmt w:val="decimal"/>
+      <w:lvlText w:val="%2)"/>
+      <w:lvlJc w:val="left"/>
+      <w:pPr>
+        <w:ind w:left="1440" w:hanging="360"/>
+      </w:pPr>
+    </w:lvl>
+    <w:lvl w:ilvl="2" w:tplc="0809001B">
+      <w:start w:val="1"/>
+      <w:numFmt w:val="lowerRoman"/>
+      <w:lvlText w:val="%3."/>
+      <w:lvlJc w:val="right"/>
+      <w:pPr>
+        <w:ind w:left="2160" w:hanging="180"/>
+      </w:pPr>
+    </w:lvl>
+    <w:lvl w:ilvl="3" w:tplc="0809000F" w:tentative="1">
+      <w:start w:val="1"/>
+      <w:numFmt w:val="decimal"/>
+      <w:lvlText w:val="%4."/>
+      <w:lvlJc w:val="left"/>
+      <w:pPr>
+        <w:ind w:left="2880" w:hanging="360"/>
+      </w:pPr>
+    </w:lvl>
+    <w:lvl w:ilvl="4" w:tplc="08090019" w:tentative="1">
+      <w:start w:val="1"/>
+      <w:numFmt w:val="lowerLetter"/>
+      <w:lvlText w:val="%5."/>
+      <w:lvlJc w:val="left"/>
+      <w:pPr>
+        <w:ind w:left="3600" w:hanging="360"/>
+      </w:pPr>
+    </w:lvl>
+    <w:lvl w:ilvl="5" w:tplc="0809001B" w:tentative="1">
+      <w:start w:val="1"/>
+      <w:numFmt w:val="lowerRoman"/>
+      <w:lvlText w:val="%6."/>
+      <w:lvlJc w:val="right"/>
+      <w:pPr>
+        <w:ind w:left="4320" w:hanging="180"/>
+      </w:pPr>
+    </w:lvl>
+    <w:lvl w:ilvl="6" w:tplc="0809000F" w:tentative="1">
+      <w:start w:val="1"/>
+      <w:numFmt w:val="decimal"/>
+      <w:lvlText w:val="%7."/>
+      <w:lvlJc w:val="left"/>
+      <w:pPr>
+        <w:ind w:left="5040" w:hanging="360"/>
+      </w:pPr>
+    </w:lvl>
+    <w:lvl w:ilvl="7" w:tplc="08090019" w:tentative="1">
+      <w:start w:val="1"/>
+      <w:numFmt w:val="lowerLetter"/>
+      <w:lvlText w:val="%8."/>
+      <w:lvlJc w:val="left"/>
+      <w:pPr>
+        <w:ind w:left="5760" w:hanging="360"/>
+      </w:pPr>
+    </w:lvl>
+    <w:lvl w:ilvl="8" w:tplc="0809001B" w:tentative="1">
+      <w:start w:val="1"/>
+      <w:numFmt w:val="lowerRoman"/>
+      <w:lvlText w:val="%9."/>
+      <w:lvlJc w:val="right"/>
+      <w:pPr>
+        <w:ind w:left="6480" w:hanging="180"/>
+      </w:pPr>
+    </w:lvl>
+  </w:abstractNum>
+  <w:abstractNum w:abstractNumId="13" w15:restartNumberingAfterBreak="0">
     <w:nsid w:val="73FF44C1"/>
     <w:multiLevelType w:val="hybridMultilevel"/>
     <w:tmpl w:val="D6287426"/>
@@ -3478,7 +3748,7 @@
       </w:pPr>
     </w:lvl>
   </w:abstractNum>
-  <w:abstractNum w:abstractNumId="11" w15:restartNumberingAfterBreak="0">
+  <w:abstractNum w:abstractNumId="14" w15:restartNumberingAfterBreak="0">
     <w:nsid w:val="7CCE4F52"/>
     <w:multiLevelType w:val="hybridMultilevel"/>
     <w:tmpl w:val="0DB2D3B2"/>
@@ -3568,40 +3838,49 @@
     </w:lvl>
   </w:abstractNum>
   <w:num w:numId="1">
-    <w:abstractNumId w:val="6"/>
+    <w:abstractNumId w:val="7"/>
   </w:num>
   <w:num w:numId="2">
+    <w:abstractNumId w:val="5"/>
+  </w:num>
+  <w:num w:numId="3">
+    <w:abstractNumId w:val="8"/>
+  </w:num>
+  <w:num w:numId="4">
+    <w:abstractNumId w:val="13"/>
+  </w:num>
+  <w:num w:numId="5">
     <w:abstractNumId w:val="4"/>
   </w:num>
-  <w:num w:numId="3">
-    <w:abstractNumId w:val="7"/>
+  <w:num w:numId="6">
+    <w:abstractNumId w:val="3"/>
   </w:num>
-  <w:num w:numId="4">
+  <w:num w:numId="7">
+    <w:abstractNumId w:val="9"/>
+  </w:num>
+  <w:num w:numId="8">
     <w:abstractNumId w:val="10"/>
   </w:num>
-  <w:num w:numId="5">
-    <w:abstractNumId w:val="3"/>
-  </w:num>
-  <w:num w:numId="6">
-    <w:abstractNumId w:val="2"/>
-  </w:num>
-  <w:num w:numId="7">
-    <w:abstractNumId w:val="8"/>
-  </w:num>
-  <w:num w:numId="8">
-    <w:abstractNumId w:val="9"/>
-  </w:num>
   <w:num w:numId="9">
-    <w:abstractNumId w:val="11"/>
+    <w:abstractNumId w:val="14"/>
   </w:num>
   <w:num w:numId="10">
-    <w:abstractNumId w:val="5"/>
+    <w:abstractNumId w:val="6"/>
   </w:num>
   <w:num w:numId="11">
     <w:abstractNumId w:val="1"/>
   </w:num>
   <w:num w:numId="12">
     <w:abstractNumId w:val="0"/>
+  </w:num>
+  <w:num w:numId="13">
+    <w:abstractNumId w:val="2"/>
+  </w:num>
+  <w:num w:numId="14">
+    <w:abstractNumId w:val="12"/>
+  </w:num>
+  <w:num w:numId="15">
+    <w:abstractNumId w:val="11"/>
   </w:num>
 </w:numbering>
 </file>

</xml_diff>